<commit_message>
Created interval_tree.cpp and added insert fucntion and modified Interval Tree.docx
</commit_message>
<xml_diff>
--- a/Interval Tree.docx
+++ b/Interval Tree.docx
@@ -972,7 +972,7 @@
               </w:rPr>
               <w:lastRenderedPageBreak/>
               <w:drawing>
-                <wp:inline distT="0" distB="0" distL="0" distR="0" wp14:anchorId="7921537E" wp14:editId="1B1AF63B">
+                <wp:inline distT="0" distB="0" distL="0" distR="0" wp14:anchorId="7921537E" wp14:editId="1A1E048C">
                   <wp:extent cx="5616251" cy="3063240"/>
                   <wp:effectExtent l="0" t="0" r="3810" b="3810"/>
                   <wp:docPr id="135529914" name="Picture 2"/>
@@ -2061,6 +2061,158 @@
       </w:tr>
     </w:tbl>
     <w:p/>
+    <w:tbl>
+      <w:tblPr>
+        <w:tblStyle w:val="TableGrid"/>
+        <w:tblW w:w="0" w:type="auto"/>
+        <w:tblLook w:val="04A0" w:firstRow="1" w:lastRow="0" w:firstColumn="1" w:lastColumn="0" w:noHBand="0" w:noVBand="1"/>
+      </w:tblPr>
+      <w:tblGrid>
+        <w:gridCol w:w="9016"/>
+      </w:tblGrid>
+      <w:tr>
+        <w:tc>
+          <w:tcPr>
+            <w:tcW w:w="9016" w:type="dxa"/>
+          </w:tcPr>
+          <w:p>
+            <w:r>
+              <w:t xml:space="preserve">The interval tree is </w:t>
+            </w:r>
+            <w:r>
+              <w:rPr>
+                <w:b/>
+                <w:bCs/>
+              </w:rPr>
+              <w:t>essentially a BST</w:t>
+            </w:r>
+            <w:r>
+              <w:t xml:space="preserve"> (Binary Search Tree) </w:t>
+            </w:r>
+            <w:r>
+              <w:rPr>
+                <w:b/>
+                <w:bCs/>
+              </w:rPr>
+              <w:t>ordered by the start of intervals</w:t>
+            </w:r>
+            <w:r>
+              <w:t>, i.e., low.</w:t>
+            </w:r>
+          </w:p>
+          <w:p>
+            <w:pPr>
+              <w:numPr>
+                <w:ilvl w:val="0"/>
+                <w:numId w:val="14"/>
+              </w:numPr>
+            </w:pPr>
+            <w:r>
+              <w:rPr>
+                <w:b/>
+                <w:bCs/>
+              </w:rPr>
+              <w:t>Left subtree:</w:t>
+            </w:r>
+            <w:r>
+              <w:t xml:space="preserve"> intervals with low &lt; </w:t>
+            </w:r>
+            <w:proofErr w:type="spellStart"/>
+            <w:r>
+              <w:t>root.low</w:t>
+            </w:r>
+            <w:proofErr w:type="spellEnd"/>
+          </w:p>
+          <w:p>
+            <w:pPr>
+              <w:numPr>
+                <w:ilvl w:val="0"/>
+                <w:numId w:val="14"/>
+              </w:numPr>
+            </w:pPr>
+            <w:r>
+              <w:rPr>
+                <w:b/>
+                <w:bCs/>
+              </w:rPr>
+              <w:lastRenderedPageBreak/>
+              <w:t>Right subtree:</w:t>
+            </w:r>
+            <w:r>
+              <w:t xml:space="preserve"> intervals with low ≥ </w:t>
+            </w:r>
+            <w:proofErr w:type="spellStart"/>
+            <w:r>
+              <w:t>root.low</w:t>
+            </w:r>
+            <w:proofErr w:type="spellEnd"/>
+          </w:p>
+          <w:p>
+            <w:r>
+              <w:t>We don’t compare high for placement — that’s why max exists separately.</w:t>
+            </w:r>
+          </w:p>
+          <w:p/>
+          <w:p>
+            <w:r>
+              <w:rPr>
+                <w:noProof/>
+              </w:rPr>
+              <w:drawing>
+                <wp:inline distT="0" distB="0" distL="0" distR="0" wp14:anchorId="0BCC1682" wp14:editId="61DA989F">
+                  <wp:extent cx="5516880" cy="3673023"/>
+                  <wp:effectExtent l="0" t="0" r="7620" b="3810"/>
+                  <wp:docPr id="1855892059" name="Picture 1"/>
+                  <wp:cNvGraphicFramePr>
+                    <a:graphicFrameLocks xmlns:a="http://schemas.openxmlformats.org/drawingml/2006/main" noChangeAspect="1"/>
+                  </wp:cNvGraphicFramePr>
+                  <a:graphic xmlns:a="http://schemas.openxmlformats.org/drawingml/2006/main">
+                    <a:graphicData uri="http://schemas.openxmlformats.org/drawingml/2006/picture">
+                      <pic:pic xmlns:pic="http://schemas.openxmlformats.org/drawingml/2006/picture">
+                        <pic:nvPicPr>
+                          <pic:cNvPr id="0" name="Picture 1"/>
+                          <pic:cNvPicPr>
+                            <a:picLocks noChangeAspect="1" noChangeArrowheads="1"/>
+                          </pic:cNvPicPr>
+                        </pic:nvPicPr>
+                        <pic:blipFill>
+                          <a:blip r:embed="rId9" cstate="print">
+                            <a:extLst>
+                              <a:ext uri="{28A0092B-C50C-407E-A947-70E740481C1C}">
+                                <a14:useLocalDpi xmlns:a14="http://schemas.microsoft.com/office/drawing/2010/main" val="0"/>
+                              </a:ext>
+                            </a:extLst>
+                          </a:blip>
+                          <a:srcRect/>
+                          <a:stretch>
+                            <a:fillRect/>
+                          </a:stretch>
+                        </pic:blipFill>
+                        <pic:spPr bwMode="auto">
+                          <a:xfrm>
+                            <a:off x="0" y="0"/>
+                            <a:ext cx="5534378" cy="3684673"/>
+                          </a:xfrm>
+                          <a:prstGeom prst="rect">
+                            <a:avLst/>
+                          </a:prstGeom>
+                          <a:noFill/>
+                          <a:ln>
+                            <a:noFill/>
+                          </a:ln>
+                        </pic:spPr>
+                      </pic:pic>
+                    </a:graphicData>
+                  </a:graphic>
+                </wp:inline>
+              </w:drawing>
+            </w:r>
+          </w:p>
+          <w:p/>
+        </w:tc>
+      </w:tr>
+    </w:tbl>
+    <w:p/>
     <w:p>
       <w:pPr>
         <w:rPr>
@@ -2278,6 +2430,119 @@
 <file path=word/numbering.xml><?xml version="1.0" encoding="utf-8"?>
 <w:numbering xmlns:wpc="http://schemas.microsoft.com/office/word/2010/wordprocessingCanvas" xmlns:cx="http://schemas.microsoft.com/office/drawing/2014/chartex" xmlns:cx1="http://schemas.microsoft.com/office/drawing/2015/9/8/chartex" xmlns:cx2="http://schemas.microsoft.com/office/drawing/2015/10/21/chartex" xmlns:cx3="http://schemas.microsoft.com/office/drawing/2016/5/9/chartex" xmlns:cx4="http://schemas.microsoft.com/office/drawing/2016/5/10/chartex" xmlns:cx5="http://schemas.microsoft.com/office/drawing/2016/5/11/chartex" xmlns:cx6="http://schemas.microsoft.com/office/drawing/2016/5/12/chartex" xmlns:cx7="http://schemas.microsoft.com/office/drawing/2016/5/13/chartex" xmlns:cx8="http://schemas.microsoft.com/office/drawing/2016/5/14/chartex" xmlns:mc="http://schemas.openxmlformats.org/markup-compatibility/2006" xmlns:aink="http://schemas.microsoft.com/office/drawing/2016/ink" xmlns:am3d="http://schemas.microsoft.com/office/drawing/2017/model3d" xmlns:o="urn:schemas-microsoft-com:office:office" xmlns:oel="http://schemas.microsoft.com/office/2019/extlst" xmlns:r="http://schemas.openxmlformats.org/officeDocument/2006/relationships" xmlns:m="http://schemas.openxmlformats.org/officeDocument/2006/math" xmlns:v="urn:schemas-microsoft-com:vml" xmlns:wp14="http://schemas.microsoft.com/office/word/2010/wordprocessingDrawing" xmlns:wp="http://schemas.openxmlformats.org/drawingml/2006/wordprocessingDrawing" xmlns:w10="urn:schemas-microsoft-com:office:word" xmlns:w="http://schemas.openxmlformats.org/wordprocessingml/2006/main" xmlns:w14="http://schemas.microsoft.com/office/word/2010/wordml" xmlns:w15="http://schemas.microsoft.com/office/word/2012/wordml" xmlns:w16cex="http://schemas.microsoft.com/office/word/2018/wordml/cex" xmlns:w16cid="http://schemas.microsoft.com/office/word/2016/wordml/cid" xmlns:w16="http://schemas.microsoft.com/office/word/2018/wordml" xmlns:w16du="http://schemas.microsoft.com/office/word/2023/wordml/word16du" xmlns:w16sdtdh="http://schemas.microsoft.com/office/word/2020/wordml/sdtdatahash" xmlns:w16sdtfl="http://schemas.microsoft.com/office/word/2024/wordml/sdtformatlock" xmlns:w16se="http://schemas.microsoft.com/office/word/2015/wordml/symex" xmlns:wpg="http://schemas.microsoft.com/office/word/2010/wordprocessingGroup" xmlns:wpi="http://schemas.microsoft.com/office/word/2010/wordprocessingInk" xmlns:wne="http://schemas.microsoft.com/office/word/2006/wordml" xmlns:wps="http://schemas.microsoft.com/office/word/2010/wordprocessingShape" mc:Ignorable="w14 w15 w16se w16cid w16 w16cex w16sdtdh w16sdtfl w16du wp14">
   <w:abstractNum w:abstractNumId="0" w15:restartNumberingAfterBreak="0">
+    <w:nsid w:val="054E2F96"/>
+    <w:multiLevelType w:val="multilevel"/>
+    <w:tmpl w:val="9D4609C8"/>
+    <w:lvl w:ilvl="0">
+      <w:start w:val="1"/>
+      <w:numFmt w:val="decimal"/>
+      <w:lvlText w:val="%1."/>
+      <w:lvlJc w:val="left"/>
+      <w:pPr>
+        <w:tabs>
+          <w:tab w:val="num" w:pos="720"/>
+        </w:tabs>
+        <w:ind w:left="720" w:hanging="360"/>
+      </w:pPr>
+    </w:lvl>
+    <w:lvl w:ilvl="1" w:tentative="1">
+      <w:start w:val="1"/>
+      <w:numFmt w:val="decimal"/>
+      <w:lvlText w:val="%2."/>
+      <w:lvlJc w:val="left"/>
+      <w:pPr>
+        <w:tabs>
+          <w:tab w:val="num" w:pos="1440"/>
+        </w:tabs>
+        <w:ind w:left="1440" w:hanging="360"/>
+      </w:pPr>
+    </w:lvl>
+    <w:lvl w:ilvl="2" w:tentative="1">
+      <w:start w:val="1"/>
+      <w:numFmt w:val="decimal"/>
+      <w:lvlText w:val="%3."/>
+      <w:lvlJc w:val="left"/>
+      <w:pPr>
+        <w:tabs>
+          <w:tab w:val="num" w:pos="2160"/>
+        </w:tabs>
+        <w:ind w:left="2160" w:hanging="360"/>
+      </w:pPr>
+    </w:lvl>
+    <w:lvl w:ilvl="3" w:tentative="1">
+      <w:start w:val="1"/>
+      <w:numFmt w:val="decimal"/>
+      <w:lvlText w:val="%4."/>
+      <w:lvlJc w:val="left"/>
+      <w:pPr>
+        <w:tabs>
+          <w:tab w:val="num" w:pos="2880"/>
+        </w:tabs>
+        <w:ind w:left="2880" w:hanging="360"/>
+      </w:pPr>
+    </w:lvl>
+    <w:lvl w:ilvl="4" w:tentative="1">
+      <w:start w:val="1"/>
+      <w:numFmt w:val="decimal"/>
+      <w:lvlText w:val="%5."/>
+      <w:lvlJc w:val="left"/>
+      <w:pPr>
+        <w:tabs>
+          <w:tab w:val="num" w:pos="3600"/>
+        </w:tabs>
+        <w:ind w:left="3600" w:hanging="360"/>
+      </w:pPr>
+    </w:lvl>
+    <w:lvl w:ilvl="5" w:tentative="1">
+      <w:start w:val="1"/>
+      <w:numFmt w:val="decimal"/>
+      <w:lvlText w:val="%6."/>
+      <w:lvlJc w:val="left"/>
+      <w:pPr>
+        <w:tabs>
+          <w:tab w:val="num" w:pos="4320"/>
+        </w:tabs>
+        <w:ind w:left="4320" w:hanging="360"/>
+      </w:pPr>
+    </w:lvl>
+    <w:lvl w:ilvl="6" w:tentative="1">
+      <w:start w:val="1"/>
+      <w:numFmt w:val="decimal"/>
+      <w:lvlText w:val="%7."/>
+      <w:lvlJc w:val="left"/>
+      <w:pPr>
+        <w:tabs>
+          <w:tab w:val="num" w:pos="5040"/>
+        </w:tabs>
+        <w:ind w:left="5040" w:hanging="360"/>
+      </w:pPr>
+    </w:lvl>
+    <w:lvl w:ilvl="7" w:tentative="1">
+      <w:start w:val="1"/>
+      <w:numFmt w:val="decimal"/>
+      <w:lvlText w:val="%8."/>
+      <w:lvlJc w:val="left"/>
+      <w:pPr>
+        <w:tabs>
+          <w:tab w:val="num" w:pos="5760"/>
+        </w:tabs>
+        <w:ind w:left="5760" w:hanging="360"/>
+      </w:pPr>
+    </w:lvl>
+    <w:lvl w:ilvl="8" w:tentative="1">
+      <w:start w:val="1"/>
+      <w:numFmt w:val="decimal"/>
+      <w:lvlText w:val="%9."/>
+      <w:lvlJc w:val="left"/>
+      <w:pPr>
+        <w:tabs>
+          <w:tab w:val="num" w:pos="6480"/>
+        </w:tabs>
+        <w:ind w:left="6480" w:hanging="360"/>
+      </w:pPr>
+    </w:lvl>
+  </w:abstractNum>
+  <w:abstractNum w:abstractNumId="1" w15:restartNumberingAfterBreak="0">
     <w:nsid w:val="066B5497"/>
     <w:multiLevelType w:val="multilevel"/>
     <w:tmpl w:val="FA5884E8"/>
@@ -2426,7 +2691,156 @@
       </w:rPr>
     </w:lvl>
   </w:abstractNum>
-  <w:abstractNum w:abstractNumId="1" w15:restartNumberingAfterBreak="0">
+  <w:abstractNum w:abstractNumId="2" w15:restartNumberingAfterBreak="0">
+    <w:nsid w:val="114F4699"/>
+    <w:multiLevelType w:val="multilevel"/>
+    <w:tmpl w:val="47BA2986"/>
+    <w:lvl w:ilvl="0">
+      <w:start w:val="1"/>
+      <w:numFmt w:val="bullet"/>
+      <w:lvlText w:val=""/>
+      <w:lvlJc w:val="left"/>
+      <w:pPr>
+        <w:tabs>
+          <w:tab w:val="num" w:pos="720"/>
+        </w:tabs>
+        <w:ind w:left="720" w:hanging="360"/>
+      </w:pPr>
+      <w:rPr>
+        <w:rFonts w:ascii="Symbol" w:hAnsi="Symbol" w:hint="default"/>
+        <w:sz w:val="20"/>
+      </w:rPr>
+    </w:lvl>
+    <w:lvl w:ilvl="1" w:tentative="1">
+      <w:start w:val="1"/>
+      <w:numFmt w:val="bullet"/>
+      <w:lvlText w:val="o"/>
+      <w:lvlJc w:val="left"/>
+      <w:pPr>
+        <w:tabs>
+          <w:tab w:val="num" w:pos="1440"/>
+        </w:tabs>
+        <w:ind w:left="1440" w:hanging="360"/>
+      </w:pPr>
+      <w:rPr>
+        <w:rFonts w:ascii="Courier New" w:hAnsi="Courier New" w:hint="default"/>
+        <w:sz w:val="20"/>
+      </w:rPr>
+    </w:lvl>
+    <w:lvl w:ilvl="2" w:tentative="1">
+      <w:start w:val="1"/>
+      <w:numFmt w:val="bullet"/>
+      <w:lvlText w:val=""/>
+      <w:lvlJc w:val="left"/>
+      <w:pPr>
+        <w:tabs>
+          <w:tab w:val="num" w:pos="2160"/>
+        </w:tabs>
+        <w:ind w:left="2160" w:hanging="360"/>
+      </w:pPr>
+      <w:rPr>
+        <w:rFonts w:ascii="Wingdings" w:hAnsi="Wingdings" w:hint="default"/>
+        <w:sz w:val="20"/>
+      </w:rPr>
+    </w:lvl>
+    <w:lvl w:ilvl="3" w:tentative="1">
+      <w:start w:val="1"/>
+      <w:numFmt w:val="bullet"/>
+      <w:lvlText w:val=""/>
+      <w:lvlJc w:val="left"/>
+      <w:pPr>
+        <w:tabs>
+          <w:tab w:val="num" w:pos="2880"/>
+        </w:tabs>
+        <w:ind w:left="2880" w:hanging="360"/>
+      </w:pPr>
+      <w:rPr>
+        <w:rFonts w:ascii="Wingdings" w:hAnsi="Wingdings" w:hint="default"/>
+        <w:sz w:val="20"/>
+      </w:rPr>
+    </w:lvl>
+    <w:lvl w:ilvl="4" w:tentative="1">
+      <w:start w:val="1"/>
+      <w:numFmt w:val="bullet"/>
+      <w:lvlText w:val=""/>
+      <w:lvlJc w:val="left"/>
+      <w:pPr>
+        <w:tabs>
+          <w:tab w:val="num" w:pos="3600"/>
+        </w:tabs>
+        <w:ind w:left="3600" w:hanging="360"/>
+      </w:pPr>
+      <w:rPr>
+        <w:rFonts w:ascii="Wingdings" w:hAnsi="Wingdings" w:hint="default"/>
+        <w:sz w:val="20"/>
+      </w:rPr>
+    </w:lvl>
+    <w:lvl w:ilvl="5" w:tentative="1">
+      <w:start w:val="1"/>
+      <w:numFmt w:val="bullet"/>
+      <w:lvlText w:val=""/>
+      <w:lvlJc w:val="left"/>
+      <w:pPr>
+        <w:tabs>
+          <w:tab w:val="num" w:pos="4320"/>
+        </w:tabs>
+        <w:ind w:left="4320" w:hanging="360"/>
+      </w:pPr>
+      <w:rPr>
+        <w:rFonts w:ascii="Wingdings" w:hAnsi="Wingdings" w:hint="default"/>
+        <w:sz w:val="20"/>
+      </w:rPr>
+    </w:lvl>
+    <w:lvl w:ilvl="6" w:tentative="1">
+      <w:start w:val="1"/>
+      <w:numFmt w:val="bullet"/>
+      <w:lvlText w:val=""/>
+      <w:lvlJc w:val="left"/>
+      <w:pPr>
+        <w:tabs>
+          <w:tab w:val="num" w:pos="5040"/>
+        </w:tabs>
+        <w:ind w:left="5040" w:hanging="360"/>
+      </w:pPr>
+      <w:rPr>
+        <w:rFonts w:ascii="Wingdings" w:hAnsi="Wingdings" w:hint="default"/>
+        <w:sz w:val="20"/>
+      </w:rPr>
+    </w:lvl>
+    <w:lvl w:ilvl="7" w:tentative="1">
+      <w:start w:val="1"/>
+      <w:numFmt w:val="bullet"/>
+      <w:lvlText w:val=""/>
+      <w:lvlJc w:val="left"/>
+      <w:pPr>
+        <w:tabs>
+          <w:tab w:val="num" w:pos="5760"/>
+        </w:tabs>
+        <w:ind w:left="5760" w:hanging="360"/>
+      </w:pPr>
+      <w:rPr>
+        <w:rFonts w:ascii="Wingdings" w:hAnsi="Wingdings" w:hint="default"/>
+        <w:sz w:val="20"/>
+      </w:rPr>
+    </w:lvl>
+    <w:lvl w:ilvl="8" w:tentative="1">
+      <w:start w:val="1"/>
+      <w:numFmt w:val="bullet"/>
+      <w:lvlText w:val=""/>
+      <w:lvlJc w:val="left"/>
+      <w:pPr>
+        <w:tabs>
+          <w:tab w:val="num" w:pos="6480"/>
+        </w:tabs>
+        <w:ind w:left="6480" w:hanging="360"/>
+      </w:pPr>
+      <w:rPr>
+        <w:rFonts w:ascii="Wingdings" w:hAnsi="Wingdings" w:hint="default"/>
+        <w:sz w:val="20"/>
+      </w:rPr>
+    </w:lvl>
+  </w:abstractNum>
+  <w:abstractNum w:abstractNumId="3" w15:restartNumberingAfterBreak="0">
     <w:nsid w:val="17682E7D"/>
     <w:multiLevelType w:val="multilevel"/>
     <w:tmpl w:val="6A5A818E"/>
@@ -2575,7 +2989,7 @@
       </w:rPr>
     </w:lvl>
   </w:abstractNum>
-  <w:abstractNum w:abstractNumId="2" w15:restartNumberingAfterBreak="0">
+  <w:abstractNum w:abstractNumId="4" w15:restartNumberingAfterBreak="0">
     <w:nsid w:val="1B46064E"/>
     <w:multiLevelType w:val="multilevel"/>
     <w:tmpl w:val="3F4E2482"/>
@@ -2724,7 +3138,7 @@
       </w:rPr>
     </w:lvl>
   </w:abstractNum>
-  <w:abstractNum w:abstractNumId="3" w15:restartNumberingAfterBreak="0">
+  <w:abstractNum w:abstractNumId="5" w15:restartNumberingAfterBreak="0">
     <w:nsid w:val="1D2D6C6B"/>
     <w:multiLevelType w:val="multilevel"/>
     <w:tmpl w:val="0B0A00F0"/>
@@ -2873,7 +3287,7 @@
       </w:rPr>
     </w:lvl>
   </w:abstractNum>
-  <w:abstractNum w:abstractNumId="4" w15:restartNumberingAfterBreak="0">
+  <w:abstractNum w:abstractNumId="6" w15:restartNumberingAfterBreak="0">
     <w:nsid w:val="24D12B57"/>
     <w:multiLevelType w:val="multilevel"/>
     <w:tmpl w:val="ADA8A23E"/>
@@ -3022,7 +3436,7 @@
       </w:rPr>
     </w:lvl>
   </w:abstractNum>
-  <w:abstractNum w:abstractNumId="5" w15:restartNumberingAfterBreak="0">
+  <w:abstractNum w:abstractNumId="7" w15:restartNumberingAfterBreak="0">
     <w:nsid w:val="29916CCC"/>
     <w:multiLevelType w:val="multilevel"/>
     <w:tmpl w:val="582019F0"/>
@@ -3171,7 +3585,7 @@
       </w:rPr>
     </w:lvl>
   </w:abstractNum>
-  <w:abstractNum w:abstractNumId="6" w15:restartNumberingAfterBreak="0">
+  <w:abstractNum w:abstractNumId="8" w15:restartNumberingAfterBreak="0">
     <w:nsid w:val="35EF3D3C"/>
     <w:multiLevelType w:val="multilevel"/>
     <w:tmpl w:val="D6F27CCE"/>
@@ -3320,7 +3734,7 @@
       </w:rPr>
     </w:lvl>
   </w:abstractNum>
-  <w:abstractNum w:abstractNumId="7" w15:restartNumberingAfterBreak="0">
+  <w:abstractNum w:abstractNumId="9" w15:restartNumberingAfterBreak="0">
     <w:nsid w:val="4D050910"/>
     <w:multiLevelType w:val="multilevel"/>
     <w:tmpl w:val="D122AA7A"/>
@@ -3469,7 +3883,7 @@
       </w:rPr>
     </w:lvl>
   </w:abstractNum>
-  <w:abstractNum w:abstractNumId="8" w15:restartNumberingAfterBreak="0">
+  <w:abstractNum w:abstractNumId="10" w15:restartNumberingAfterBreak="0">
     <w:nsid w:val="54ED6023"/>
     <w:multiLevelType w:val="multilevel"/>
     <w:tmpl w:val="ECA4F2E0"/>
@@ -3618,7 +4032,7 @@
       </w:rPr>
     </w:lvl>
   </w:abstractNum>
-  <w:abstractNum w:abstractNumId="9" w15:restartNumberingAfterBreak="0">
+  <w:abstractNum w:abstractNumId="11" w15:restartNumberingAfterBreak="0">
     <w:nsid w:val="56443ACB"/>
     <w:multiLevelType w:val="multilevel"/>
     <w:tmpl w:val="8DEE4AB2"/>
@@ -3767,7 +4181,7 @@
       </w:rPr>
     </w:lvl>
   </w:abstractNum>
-  <w:abstractNum w:abstractNumId="10" w15:restartNumberingAfterBreak="0">
+  <w:abstractNum w:abstractNumId="12" w15:restartNumberingAfterBreak="0">
     <w:nsid w:val="6B9C0BCC"/>
     <w:multiLevelType w:val="multilevel"/>
     <w:tmpl w:val="82185518"/>
@@ -3916,7 +4330,7 @@
       </w:rPr>
     </w:lvl>
   </w:abstractNum>
-  <w:abstractNum w:abstractNumId="11" w15:restartNumberingAfterBreak="0">
+  <w:abstractNum w:abstractNumId="13" w15:restartNumberingAfterBreak="0">
     <w:nsid w:val="734D1424"/>
     <w:multiLevelType w:val="multilevel"/>
     <w:tmpl w:val="D7A21320"/>
@@ -4065,7 +4479,7 @@
       </w:rPr>
     </w:lvl>
   </w:abstractNum>
-  <w:abstractNum w:abstractNumId="12" w15:restartNumberingAfterBreak="0">
+  <w:abstractNum w:abstractNumId="14" w15:restartNumberingAfterBreak="0">
     <w:nsid w:val="78761952"/>
     <w:multiLevelType w:val="multilevel"/>
     <w:tmpl w:val="43823A46"/>
@@ -4215,43 +4629,49 @@
     </w:lvl>
   </w:abstractNum>
   <w:num w:numId="1" w16cid:durableId="435176500">
+    <w:abstractNumId w:val="13"/>
+  </w:num>
+  <w:num w:numId="2" w16cid:durableId="668406569">
+    <w:abstractNumId w:val="8"/>
+  </w:num>
+  <w:num w:numId="3" w16cid:durableId="1246574817">
+    <w:abstractNumId w:val="6"/>
+  </w:num>
+  <w:num w:numId="4" w16cid:durableId="46223213">
     <w:abstractNumId w:val="11"/>
   </w:num>
-  <w:num w:numId="2" w16cid:durableId="668406569">
-    <w:abstractNumId w:val="6"/>
+  <w:num w:numId="5" w16cid:durableId="424116074">
+    <w:abstractNumId w:val="5"/>
   </w:num>
-  <w:num w:numId="3" w16cid:durableId="1246574817">
+  <w:num w:numId="6" w16cid:durableId="1796674073">
+    <w:abstractNumId w:val="12"/>
+  </w:num>
+  <w:num w:numId="7" w16cid:durableId="4552399">
+    <w:abstractNumId w:val="14"/>
+  </w:num>
+  <w:num w:numId="8" w16cid:durableId="128211975">
     <w:abstractNumId w:val="4"/>
   </w:num>
-  <w:num w:numId="4" w16cid:durableId="46223213">
+  <w:num w:numId="9" w16cid:durableId="494996263">
+    <w:abstractNumId w:val="1"/>
+  </w:num>
+  <w:num w:numId="10" w16cid:durableId="1218862115">
+    <w:abstractNumId w:val="3"/>
+  </w:num>
+  <w:num w:numId="11" w16cid:durableId="565334506">
+    <w:abstractNumId w:val="10"/>
+  </w:num>
+  <w:num w:numId="12" w16cid:durableId="1182554228">
     <w:abstractNumId w:val="9"/>
   </w:num>
-  <w:num w:numId="5" w16cid:durableId="424116074">
-    <w:abstractNumId w:val="3"/>
+  <w:num w:numId="13" w16cid:durableId="888610135">
+    <w:abstractNumId w:val="7"/>
   </w:num>
-  <w:num w:numId="6" w16cid:durableId="1796674073">
-    <w:abstractNumId w:val="10"/>
-  </w:num>
-  <w:num w:numId="7" w16cid:durableId="4552399">
-    <w:abstractNumId w:val="12"/>
-  </w:num>
-  <w:num w:numId="8" w16cid:durableId="128211975">
+  <w:num w:numId="14" w16cid:durableId="754281255">
     <w:abstractNumId w:val="2"/>
   </w:num>
-  <w:num w:numId="9" w16cid:durableId="494996263">
+  <w:num w:numId="15" w16cid:durableId="1272667388">
     <w:abstractNumId w:val="0"/>
-  </w:num>
-  <w:num w:numId="10" w16cid:durableId="1218862115">
-    <w:abstractNumId w:val="1"/>
-  </w:num>
-  <w:num w:numId="11" w16cid:durableId="565334506">
-    <w:abstractNumId w:val="8"/>
-  </w:num>
-  <w:num w:numId="12" w16cid:durableId="1182554228">
-    <w:abstractNumId w:val="7"/>
-  </w:num>
-  <w:num w:numId="13" w16cid:durableId="888610135">
-    <w:abstractNumId w:val="5"/>
   </w:num>
 </w:numbering>
 </file>
@@ -4859,7 +5279,6 @@
   <w:style w:type="character" w:default="1" w:styleId="DefaultParagraphFont">
     <w:name w:val="Default Paragraph Font"/>
     <w:uiPriority w:val="1"/>
-    <w:semiHidden/>
     <w:unhideWhenUsed/>
   </w:style>
   <w:style w:type="table" w:default="1" w:styleId="TableNormal">

</xml_diff>